<commit_message>
dev-cit-3.0-sprint3-issue-settings-links: updated blueprint for configuration settings
</commit_message>
<xml_diff>
--- a/blueprints/Configuration Settings.docx
+++ b/blueprints/Configuration Settings.docx
@@ -1144,8 +1144,6 @@
       <w:r>
         <w:t>In the user interface, the links are sorted alphabetically. An example screenshot below (before sorting was implemented):</w:t>
       </w:r>
-      <w:bookmarkStart w:id="0" w:name="_GoBack"/>
-      <w:bookmarkEnd w:id="0"/>
     </w:p>
     <w:p>
       <w:r>
@@ -1244,6 +1242,848 @@
         <w:t>The configuration file may be encrypted using the application’s master password. However, even with the encryption feature passwords should be stored separately in the password vault, in order to prevent leaking the passwords when an administrator prints the configuration, accesses it from the user interface, or makes a backup copy on the server.</w:t>
       </w:r>
     </w:p>
+    <w:p>
+      <w:pPr>
+        <w:pStyle w:val="Heading2"/>
+      </w:pPr>
+      <w:r>
+        <w:t>How to add a More Settings link for a feature</w:t>
+      </w:r>
+    </w:p>
+    <w:p>
+      <w:bookmarkStart w:id="0" w:name="_GoBack"/>
+      <w:r>
+        <w:t xml:space="preserve">The following instructions refer to files in the feature’s source directory. Here is an example from </w:t>
+      </w:r>
+      <w:proofErr w:type="spellStart"/>
+      <w:r>
+        <w:rPr>
+          <w:rStyle w:val="InlineCodeChar"/>
+        </w:rPr>
+        <w:t>kms-saml</w:t>
+      </w:r>
+      <w:proofErr w:type="spellEnd"/>
+      <w:r>
+        <w:t>:</w:t>
+      </w:r>
+    </w:p>
+    <w:p>
+      <w:pPr>
+        <w:pStyle w:val="Code"/>
+      </w:pPr>
+      <w:proofErr w:type="spellStart"/>
+      <w:proofErr w:type="gramStart"/>
+      <w:r>
+        <w:t>src</w:t>
+      </w:r>
+      <w:proofErr w:type="spellEnd"/>
+      <w:r>
+        <w:t>/main/html5/mtwilson-</w:t>
+      </w:r>
+      <w:r>
+        <w:t>core-configuration</w:t>
+      </w:r>
+      <w:proofErr w:type="gramEnd"/>
+    </w:p>
+    <w:p>
+      <w:pPr>
+        <w:pStyle w:val="Code"/>
+      </w:pPr>
+      <w:r>
+        <w:t xml:space="preserve">+ </w:t>
+      </w:r>
+      <w:proofErr w:type="spellStart"/>
+      <w:r>
+        <w:t>more_settings.json</w:t>
+      </w:r>
+      <w:proofErr w:type="spellEnd"/>
+    </w:p>
+    <w:p>
+      <w:pPr>
+        <w:pStyle w:val="Code"/>
+      </w:pPr>
+      <w:proofErr w:type="spellStart"/>
+      <w:proofErr w:type="gramStart"/>
+      <w:r>
+        <w:t>src</w:t>
+      </w:r>
+      <w:proofErr w:type="spellEnd"/>
+      <w:r>
+        <w:t>/main/html5/mtwilson-core-html5/content</w:t>
+      </w:r>
+      <w:proofErr w:type="gramEnd"/>
+    </w:p>
+    <w:p>
+      <w:pPr>
+        <w:pStyle w:val="Code"/>
+      </w:pPr>
+      <w:r>
+        <w:t xml:space="preserve">+ </w:t>
+      </w:r>
+      <w:proofErr w:type="spellStart"/>
+      <w:r>
+        <w:t>main.json</w:t>
+      </w:r>
+      <w:proofErr w:type="spellEnd"/>
+    </w:p>
+    <w:p>
+      <w:pPr>
+        <w:pStyle w:val="Code"/>
+      </w:pPr>
+      <w:r>
+        <w:t>+ saml_certificates.html</w:t>
+      </w:r>
+    </w:p>
+    <w:p>
+      <w:pPr>
+        <w:pStyle w:val="Code"/>
+      </w:pPr>
+      <w:r>
+        <w:t>+ tpm_identity_certificates.html</w:t>
+      </w:r>
+    </w:p>
+    <w:p>
+      <w:r>
+        <w:t>Example content of</w:t>
+      </w:r>
+      <w:r>
+        <w:t xml:space="preserve"> </w:t>
+      </w:r>
+      <w:proofErr w:type="spellStart"/>
+      <w:r>
+        <w:rPr>
+          <w:rStyle w:val="InlineCodeChar"/>
+        </w:rPr>
+        <w:t>src</w:t>
+      </w:r>
+      <w:proofErr w:type="spellEnd"/>
+      <w:r>
+        <w:rPr>
+          <w:rStyle w:val="InlineCodeChar"/>
+        </w:rPr>
+        <w:t>/main/html5/mtwilson-core-configuration/</w:t>
+      </w:r>
+      <w:proofErr w:type="spellStart"/>
+      <w:r>
+        <w:rPr>
+          <w:rStyle w:val="InlineCodeChar"/>
+        </w:rPr>
+        <w:t>more_settings.json</w:t>
+      </w:r>
+      <w:proofErr w:type="spellEnd"/>
+      <w:r>
+        <w:t>:</w:t>
+      </w:r>
+    </w:p>
+    <w:p>
+      <w:pPr>
+        <w:pStyle w:val="Code"/>
+      </w:pPr>
+      <w:r>
+        <w:t>{</w:t>
+      </w:r>
+    </w:p>
+    <w:p>
+      <w:pPr>
+        <w:pStyle w:val="Code"/>
+      </w:pPr>
+      <w:r>
+        <w:t xml:space="preserve">    "</w:t>
+      </w:r>
+      <w:proofErr w:type="gramStart"/>
+      <w:r>
+        <w:t>items</w:t>
+      </w:r>
+      <w:proofErr w:type="gramEnd"/>
+      <w:r>
+        <w:t>": [</w:t>
+      </w:r>
+    </w:p>
+    <w:p>
+      <w:pPr>
+        <w:pStyle w:val="Code"/>
+      </w:pPr>
+      <w:r>
+        <w:t xml:space="preserve">        </w:t>
+      </w:r>
+      <w:proofErr w:type="gramStart"/>
+      <w:r>
+        <w:t>{ "</w:t>
+      </w:r>
+      <w:proofErr w:type="gramEnd"/>
+      <w:r>
+        <w:t>label": "SAML Certificates", "</w:t>
+      </w:r>
+      <w:proofErr w:type="spellStart"/>
+      <w:r>
+        <w:t>target_tab</w:t>
+      </w:r>
+      <w:proofErr w:type="spellEnd"/>
+      <w:r>
+        <w:t>": "</w:t>
+      </w:r>
+      <w:proofErr w:type="spellStart"/>
+      <w:r>
+        <w:t>saml_certificates</w:t>
+      </w:r>
+      <w:proofErr w:type="spellEnd"/>
+      <w:r>
+        <w:t>" },</w:t>
+      </w:r>
+    </w:p>
+    <w:p>
+      <w:pPr>
+        <w:pStyle w:val="Code"/>
+      </w:pPr>
+      <w:r>
+        <w:t xml:space="preserve">        </w:t>
+      </w:r>
+      <w:proofErr w:type="gramStart"/>
+      <w:r>
+        <w:t>{ "</w:t>
+      </w:r>
+      <w:proofErr w:type="gramEnd"/>
+      <w:r>
+        <w:t>label": "TPM Identity Certificates", "</w:t>
+      </w:r>
+      <w:proofErr w:type="spellStart"/>
+      <w:r>
+        <w:t>target_tab</w:t>
+      </w:r>
+      <w:proofErr w:type="spellEnd"/>
+      <w:r>
+        <w:t>": "</w:t>
+      </w:r>
+      <w:proofErr w:type="spellStart"/>
+      <w:r>
+        <w:t>tpm_identity_certificates</w:t>
+      </w:r>
+      <w:proofErr w:type="spellEnd"/>
+      <w:r>
+        <w:t xml:space="preserve">" }        </w:t>
+      </w:r>
+    </w:p>
+    <w:p>
+      <w:pPr>
+        <w:pStyle w:val="Code"/>
+      </w:pPr>
+      <w:r>
+        <w:t xml:space="preserve">    ]</w:t>
+      </w:r>
+    </w:p>
+    <w:p>
+      <w:pPr>
+        <w:pStyle w:val="Code"/>
+      </w:pPr>
+      <w:r>
+        <w:t>}</w:t>
+      </w:r>
+    </w:p>
+    <w:p>
+      <w:r>
+        <w:t>Example content of</w:t>
+      </w:r>
+      <w:r>
+        <w:t xml:space="preserve"> </w:t>
+      </w:r>
+      <w:proofErr w:type="spellStart"/>
+      <w:r>
+        <w:rPr>
+          <w:rStyle w:val="InlineCodeChar"/>
+        </w:rPr>
+        <w:t>src</w:t>
+      </w:r>
+      <w:proofErr w:type="spellEnd"/>
+      <w:r>
+        <w:rPr>
+          <w:rStyle w:val="InlineCodeChar"/>
+        </w:rPr>
+        <w:t>/main/html5/mtwilson-core-html5/content/</w:t>
+      </w:r>
+      <w:proofErr w:type="spellStart"/>
+      <w:r>
+        <w:rPr>
+          <w:rStyle w:val="InlineCodeChar"/>
+        </w:rPr>
+        <w:t>main.json</w:t>
+      </w:r>
+      <w:proofErr w:type="spellEnd"/>
+      <w:r>
+        <w:t>:</w:t>
+      </w:r>
+    </w:p>
+    <w:p>
+      <w:pPr>
+        <w:pStyle w:val="Code"/>
+      </w:pPr>
+      <w:r>
+        <w:t>{</w:t>
+      </w:r>
+    </w:p>
+    <w:p>
+      <w:pPr>
+        <w:pStyle w:val="Code"/>
+      </w:pPr>
+      <w:r>
+        <w:t xml:space="preserve">    "</w:t>
+      </w:r>
+      <w:proofErr w:type="gramStart"/>
+      <w:r>
+        <w:t>items</w:t>
+      </w:r>
+      <w:proofErr w:type="gramEnd"/>
+      <w:r>
+        <w:t>": [</w:t>
+      </w:r>
+    </w:p>
+    <w:p>
+      <w:pPr>
+        <w:pStyle w:val="Code"/>
+      </w:pPr>
+      <w:r>
+        <w:t xml:space="preserve">        </w:t>
+      </w:r>
+      <w:proofErr w:type="gramStart"/>
+      <w:r>
+        <w:t>{ "</w:t>
+      </w:r>
+      <w:proofErr w:type="spellStart"/>
+      <w:proofErr w:type="gramEnd"/>
+      <w:r>
+        <w:t>href</w:t>
+      </w:r>
+      <w:proofErr w:type="spellEnd"/>
+      <w:r>
+        <w:t>": "/html5/features/kms-saml/mtwilson-core-html5/content/saml_certificates.html", "</w:t>
+      </w:r>
+      <w:proofErr w:type="spellStart"/>
+      <w:r>
+        <w:t>target_tab</w:t>
+      </w:r>
+      <w:proofErr w:type="spellEnd"/>
+      <w:r>
+        <w:t>": "</w:t>
+      </w:r>
+      <w:proofErr w:type="spellStart"/>
+      <w:r>
+        <w:t>saml_certificates</w:t>
+      </w:r>
+      <w:proofErr w:type="spellEnd"/>
+      <w:r>
+        <w:t>" },</w:t>
+      </w:r>
+    </w:p>
+    <w:p>
+      <w:pPr>
+        <w:pStyle w:val="Code"/>
+      </w:pPr>
+      <w:r>
+        <w:t xml:space="preserve">        </w:t>
+      </w:r>
+      <w:proofErr w:type="gramStart"/>
+      <w:r>
+        <w:t>{ "</w:t>
+      </w:r>
+      <w:proofErr w:type="spellStart"/>
+      <w:proofErr w:type="gramEnd"/>
+      <w:r>
+        <w:t>href</w:t>
+      </w:r>
+      <w:proofErr w:type="spellEnd"/>
+      <w:r>
+        <w:t>": "/html5/features/kms-saml/mtwilson-core-html5/content/tpm_identity_certificates.html", "</w:t>
+      </w:r>
+      <w:proofErr w:type="spellStart"/>
+      <w:r>
+        <w:t>target_tab</w:t>
+      </w:r>
+      <w:proofErr w:type="spellEnd"/>
+      <w:r>
+        <w:t>": "</w:t>
+      </w:r>
+      <w:proofErr w:type="spellStart"/>
+      <w:r>
+        <w:t>tpm_identity_certificates</w:t>
+      </w:r>
+      <w:proofErr w:type="spellEnd"/>
+      <w:r>
+        <w:t xml:space="preserve">" }        </w:t>
+      </w:r>
+    </w:p>
+    <w:p>
+      <w:pPr>
+        <w:pStyle w:val="Code"/>
+      </w:pPr>
+      <w:r>
+        <w:t xml:space="preserve">    ]</w:t>
+      </w:r>
+    </w:p>
+    <w:p>
+      <w:pPr>
+        <w:pStyle w:val="Code"/>
+      </w:pPr>
+      <w:r>
+        <w:t>}</w:t>
+      </w:r>
+    </w:p>
+    <w:p>
+      <w:r>
+        <w:t>A</w:t>
+      </w:r>
+      <w:r>
+        <w:t>nd the corresponding HTML files are made the same as any other tabs that might have been registered with the navigation bar instead of with settings.</w:t>
+      </w:r>
+    </w:p>
+    <w:bookmarkEnd w:id="0"/>
+    <w:p>
+      <w:r>
+        <w:t xml:space="preserve">Example content of </w:t>
+      </w:r>
+      <w:r>
+        <w:rPr>
+          <w:rStyle w:val="InlineCodeChar"/>
+        </w:rPr>
+        <w:t>src/main/html5/mtwilson-core-html5/content/</w:t>
+      </w:r>
+      <w:r>
+        <w:rPr>
+          <w:rStyle w:val="InlineCodeChar"/>
+        </w:rPr>
+        <w:t>saml_certificates.html</w:t>
+      </w:r>
+      <w:r>
+        <w:t>:</w:t>
+      </w:r>
+    </w:p>
+    <w:p>
+      <w:pPr>
+        <w:pStyle w:val="Code"/>
+      </w:pPr>
+      <w:proofErr w:type="gramStart"/>
+      <w:r>
+        <w:t>&lt;!DOCTYPE</w:t>
+      </w:r>
+      <w:proofErr w:type="gramEnd"/>
+      <w:r>
+        <w:t xml:space="preserve"> html&gt;</w:t>
+      </w:r>
+    </w:p>
+    <w:p>
+      <w:pPr>
+        <w:pStyle w:val="Code"/>
+      </w:pPr>
+      <w:r>
+        <w:t>&lt;</w:t>
+      </w:r>
+      <w:proofErr w:type="gramStart"/>
+      <w:r>
+        <w:t>html</w:t>
+      </w:r>
+      <w:proofErr w:type="gramEnd"/>
+      <w:r>
+        <w:t>&gt;</w:t>
+      </w:r>
+    </w:p>
+    <w:p>
+      <w:pPr>
+        <w:pStyle w:val="Code"/>
+      </w:pPr>
+      <w:r>
+        <w:t xml:space="preserve">    &lt;</w:t>
+      </w:r>
+      <w:proofErr w:type="gramStart"/>
+      <w:r>
+        <w:t>head</w:t>
+      </w:r>
+      <w:proofErr w:type="gramEnd"/>
+      <w:r>
+        <w:t>&gt;</w:t>
+      </w:r>
+    </w:p>
+    <w:p>
+      <w:pPr>
+        <w:pStyle w:val="Code"/>
+      </w:pPr>
+      <w:r>
+        <w:t xml:space="preserve">        &lt;</w:t>
+      </w:r>
+      <w:proofErr w:type="gramStart"/>
+      <w:r>
+        <w:t>title&gt;</w:t>
+      </w:r>
+      <w:proofErr w:type="gramEnd"/>
+      <w:r>
+        <w:t>SAML Certificates&lt;/title&gt;</w:t>
+      </w:r>
+    </w:p>
+    <w:p>
+      <w:pPr>
+        <w:pStyle w:val="Code"/>
+      </w:pPr>
+      <w:r>
+        <w:t xml:space="preserve">    &lt;/head&gt;</w:t>
+      </w:r>
+    </w:p>
+    <w:p>
+      <w:pPr>
+        <w:pStyle w:val="Code"/>
+      </w:pPr>
+      <w:r>
+        <w:t xml:space="preserve">    &lt;</w:t>
+      </w:r>
+      <w:proofErr w:type="gramStart"/>
+      <w:r>
+        <w:t>body</w:t>
+      </w:r>
+      <w:proofErr w:type="gramEnd"/>
+      <w:r>
+        <w:t>&gt;</w:t>
+      </w:r>
+    </w:p>
+    <w:p>
+      <w:pPr>
+        <w:pStyle w:val="Code"/>
+      </w:pPr>
+      <w:r>
+        <w:t xml:space="preserve">            &lt;div class="row"&gt;</w:t>
+      </w:r>
+    </w:p>
+    <w:p>
+      <w:pPr>
+        <w:pStyle w:val="Code"/>
+      </w:pPr>
+      <w:r>
+        <w:t xml:space="preserve">                &lt;div class="col-md-2"&gt;&lt;/div&gt;</w:t>
+      </w:r>
+    </w:p>
+    <w:p>
+      <w:pPr>
+        <w:pStyle w:val="Code"/>
+      </w:pPr>
+      <w:r>
+        <w:t xml:space="preserve">        &lt;div class="col-md-8" style="margin-top: </w:t>
+      </w:r>
+      <w:proofErr w:type="gramStart"/>
+      <w:r>
+        <w:t>10px;</w:t>
+      </w:r>
+      <w:proofErr w:type="gramEnd"/>
+      <w:r>
+        <w:t xml:space="preserve">"&gt;        </w:t>
+      </w:r>
+    </w:p>
+    <w:p>
+      <w:pPr>
+        <w:pStyle w:val="Code"/>
+      </w:pPr>
+      <w:r>
+        <w:lastRenderedPageBreak/>
+        <w:t xml:space="preserve">            &lt;div class="panel panel-default" data-bind="with: </w:t>
+      </w:r>
+      <w:proofErr w:type="spellStart"/>
+      <w:r>
+        <w:t>samlCertificatesViewModel</w:t>
+      </w:r>
+      <w:proofErr w:type="spellEnd"/>
+      <w:r>
+        <w:t>"&gt;</w:t>
+      </w:r>
+    </w:p>
+    <w:p>
+      <w:pPr>
+        <w:pStyle w:val="Code"/>
+      </w:pPr>
+      <w:r>
+        <w:t xml:space="preserve">                &lt;div class="panel-heading"&gt;</w:t>
+      </w:r>
+    </w:p>
+    <w:p>
+      <w:pPr>
+        <w:pStyle w:val="Code"/>
+      </w:pPr>
+    </w:p>
+    <w:p>
+      <w:pPr>
+        <w:pStyle w:val="Code"/>
+      </w:pPr>
+      <w:r>
+        <w:t xml:space="preserve">                    &lt;</w:t>
+      </w:r>
+      <w:proofErr w:type="spellStart"/>
+      <w:r>
+        <w:t>ul</w:t>
+      </w:r>
+      <w:proofErr w:type="spellEnd"/>
+      <w:r>
+        <w:t xml:space="preserve"> class="list-inline pull-right"&gt;</w:t>
+      </w:r>
+    </w:p>
+    <w:p>
+      <w:pPr>
+        <w:pStyle w:val="Code"/>
+      </w:pPr>
+      <w:r>
+        <w:t xml:space="preserve">                        &lt;</w:t>
+      </w:r>
+      <w:proofErr w:type="gramStart"/>
+      <w:r>
+        <w:t>li</w:t>
+      </w:r>
+      <w:proofErr w:type="gramEnd"/>
+      <w:r>
+        <w:t xml:space="preserve">&gt;&lt;a title="Refresh" data-toggle="modal" </w:t>
+      </w:r>
+      <w:proofErr w:type="spellStart"/>
+      <w:r>
+        <w:t>href</w:t>
+      </w:r>
+      <w:proofErr w:type="spellEnd"/>
+      <w:r>
+        <w:t xml:space="preserve">="#" data-bind="click: </w:t>
+      </w:r>
+      <w:proofErr w:type="spellStart"/>
+      <w:r>
+        <w:t>searchSamlCertificates</w:t>
+      </w:r>
+      <w:proofErr w:type="spellEnd"/>
+      <w:r>
+        <w:t>"&gt;&lt;span class="</w:t>
+      </w:r>
+      <w:proofErr w:type="spellStart"/>
+      <w:r>
+        <w:t>glyphicon</w:t>
+      </w:r>
+      <w:proofErr w:type="spellEnd"/>
+      <w:r>
+        <w:t xml:space="preserve"> </w:t>
+      </w:r>
+      <w:proofErr w:type="spellStart"/>
+      <w:r>
+        <w:t>glyphicon</w:t>
+      </w:r>
+      <w:proofErr w:type="spellEnd"/>
+      <w:r>
+        <w:t>-refresh"&gt;&lt;/span&gt; Refresh&lt;/a&gt;&lt;/li&gt;</w:t>
+      </w:r>
+    </w:p>
+    <w:p>
+      <w:pPr>
+        <w:pStyle w:val="Code"/>
+      </w:pPr>
+      <w:r>
+        <w:t xml:space="preserve">                        &lt;</w:t>
+      </w:r>
+      <w:proofErr w:type="gramStart"/>
+      <w:r>
+        <w:t>li</w:t>
+      </w:r>
+      <w:proofErr w:type="gramEnd"/>
+      <w:r>
+        <w:t xml:space="preserve">&gt;&lt;a title="Add SAML Certificate" data-toggle="modal" </w:t>
+      </w:r>
+      <w:proofErr w:type="spellStart"/>
+      <w:r>
+        <w:t>href</w:t>
+      </w:r>
+      <w:proofErr w:type="spellEnd"/>
+      <w:r>
+        <w:t>="#</w:t>
+      </w:r>
+      <w:proofErr w:type="spellStart"/>
+      <w:r>
+        <w:t>addSamlCertificateModalDialog</w:t>
+      </w:r>
+      <w:proofErr w:type="spellEnd"/>
+      <w:r>
+        <w:t>"&gt;&lt;span class="</w:t>
+      </w:r>
+      <w:proofErr w:type="spellStart"/>
+      <w:r>
+        <w:t>glyphicon</w:t>
+      </w:r>
+      <w:proofErr w:type="spellEnd"/>
+      <w:r>
+        <w:t xml:space="preserve"> </w:t>
+      </w:r>
+      <w:proofErr w:type="spellStart"/>
+      <w:r>
+        <w:t>glyphicon</w:t>
+      </w:r>
+      <w:proofErr w:type="spellEnd"/>
+      <w:r>
+        <w:t>-plus-sign"&gt;&lt;/span&gt; Add SAML Certificate&lt;/a&gt;&lt;/li&gt;</w:t>
+      </w:r>
+    </w:p>
+    <w:p>
+      <w:pPr>
+        <w:pStyle w:val="Code"/>
+      </w:pPr>
+      <w:r>
+        <w:t xml:space="preserve">                    &lt;/</w:t>
+      </w:r>
+      <w:proofErr w:type="spellStart"/>
+      <w:r>
+        <w:t>ul</w:t>
+      </w:r>
+      <w:proofErr w:type="spellEnd"/>
+      <w:r>
+        <w:t>&gt;</w:t>
+      </w:r>
+    </w:p>
+    <w:p>
+      <w:pPr>
+        <w:pStyle w:val="Code"/>
+      </w:pPr>
+      <w:r>
+        <w:t xml:space="preserve">                    &lt;h1&gt;SAML Certificates&lt;/h1&gt;</w:t>
+      </w:r>
+    </w:p>
+    <w:p>
+      <w:pPr>
+        <w:pStyle w:val="Code"/>
+      </w:pPr>
+      <w:r>
+        <w:t xml:space="preserve">                &lt;/div&gt;</w:t>
+      </w:r>
+    </w:p>
+    <w:p>
+      <w:pPr>
+        <w:pStyle w:val="Code"/>
+      </w:pPr>
+      <w:r>
+        <w:t xml:space="preserve">                &lt;div class="panel-body"&gt;</w:t>
+      </w:r>
+    </w:p>
+    <w:p>
+      <w:pPr>
+        <w:pStyle w:val="Code"/>
+      </w:pPr>
+      <w:r>
+        <w:t xml:space="preserve">                    &lt;p&gt;&lt;span data-bind="text: </w:t>
+      </w:r>
+      <w:proofErr w:type="spellStart"/>
+      <w:proofErr w:type="gramStart"/>
+      <w:r>
+        <w:t>samlCertificates</w:t>
+      </w:r>
+      <w:proofErr w:type="spellEnd"/>
+      <w:r>
+        <w:t>(</w:t>
+      </w:r>
+      <w:proofErr w:type="gramEnd"/>
+      <w:r>
+        <w:t>).length"&gt;&lt;/span&gt; SAML Certificates&lt;/p&gt;</w:t>
+      </w:r>
+    </w:p>
+    <w:p>
+      <w:pPr>
+        <w:pStyle w:val="Code"/>
+      </w:pPr>
+      <w:r>
+        <w:t xml:space="preserve">                    &lt;table class="table table-striped" data-bind="visible: </w:t>
+      </w:r>
+      <w:proofErr w:type="spellStart"/>
+      <w:proofErr w:type="gramStart"/>
+      <w:r>
+        <w:t>samlCertificates</w:t>
+      </w:r>
+      <w:proofErr w:type="spellEnd"/>
+      <w:r>
+        <w:t>(</w:t>
+      </w:r>
+      <w:proofErr w:type="gramEnd"/>
+      <w:r>
+        <w:t>).length &gt; 0"&gt;</w:t>
+      </w:r>
+    </w:p>
+    <w:p>
+      <w:proofErr w:type="gramStart"/>
+      <w:r>
+        <w:t>---------------------[</w:t>
+      </w:r>
+      <w:proofErr w:type="gramEnd"/>
+      <w:r>
+        <w:t>snip]</w:t>
+      </w:r>
+      <w:r>
+        <w:t>---------------------</w:t>
+      </w:r>
+    </w:p>
+    <w:p>
+      <w:pPr>
+        <w:pStyle w:val="Code"/>
+      </w:pPr>
+      <w:r>
+        <w:t xml:space="preserve">                    &lt;/table&gt;</w:t>
+      </w:r>
+    </w:p>
+    <w:p>
+      <w:pPr>
+        <w:pStyle w:val="Code"/>
+      </w:pPr>
+      <w:r>
+        <w:t xml:space="preserve">                &lt;/div&gt;</w:t>
+      </w:r>
+    </w:p>
+    <w:p>
+      <w:pPr>
+        <w:pStyle w:val="Code"/>
+      </w:pPr>
+      <w:r>
+        <w:t xml:space="preserve">            &lt;/div&gt;</w:t>
+      </w:r>
+    </w:p>
+    <w:p>
+      <w:pPr>
+        <w:pStyle w:val="Code"/>
+      </w:pPr>
+      <w:r>
+        <w:t xml:space="preserve">        &lt;/div&gt;</w:t>
+      </w:r>
+    </w:p>
+    <w:p>
+      <w:pPr>
+        <w:pStyle w:val="Code"/>
+      </w:pPr>
+      <w:r>
+        <w:t xml:space="preserve">         &lt;div class="col-md-2"&gt;&lt;/div&gt;</w:t>
+      </w:r>
+    </w:p>
+    <w:p>
+      <w:pPr>
+        <w:pStyle w:val="Code"/>
+      </w:pPr>
+      <w:r>
+        <w:t xml:space="preserve">&lt;/div&gt;     </w:t>
+      </w:r>
+    </w:p>
+    <w:p>
+      <w:proofErr w:type="gramStart"/>
+      <w:r>
+        <w:t>---------------------[</w:t>
+      </w:r>
+      <w:proofErr w:type="gramEnd"/>
+      <w:r>
+        <w:t>snip]---------------------</w:t>
+      </w:r>
+    </w:p>
+    <w:p>
+      <w:pPr>
+        <w:pStyle w:val="Code"/>
+      </w:pPr>
+      <w:r>
+        <w:t xml:space="preserve">    &lt;/body&gt;</w:t>
+      </w:r>
+    </w:p>
+    <w:p>
+      <w:pPr>
+        <w:pStyle w:val="Code"/>
+      </w:pPr>
+      <w:r>
+        <w:t>&lt;/html&gt;</w:t>
+      </w:r>
+    </w:p>
+    <w:p/>
     <w:p>
       <w:pPr>
         <w:pStyle w:val="Heading2"/>
@@ -5374,7 +6214,6 @@
   <w:style w:type="character" w:default="1" w:styleId="DefaultParagraphFont">
     <w:name w:val="Default Paragraph Font"/>
     <w:uiPriority w:val="1"/>
-    <w:semiHidden/>
     <w:unhideWhenUsed/>
   </w:style>
   <w:style w:type="table" w:default="1" w:styleId="TableNormal">
@@ -6041,7 +6880,6 @@
   <w:style w:type="character" w:default="1" w:styleId="DefaultParagraphFont">
     <w:name w:val="Default Paragraph Font"/>
     <w:uiPriority w:val="1"/>
-    <w:semiHidden/>
     <w:unhideWhenUsed/>
   </w:style>
   <w:style w:type="table" w:default="1" w:styleId="TableNormal">

</xml_diff>